<commit_message>
Se termino la actividad 3
</commit_message>
<xml_diff>
--- a/ejercicicio 3 FOOP.docx
+++ b/ejercicicio 3 FOOP.docx
@@ -206,7 +206,7 @@
                 <v:shape id="_x0000_i1025" type="#_x0000_t75" style="width:78.15pt;height:44.85pt" o:ole="">
                   <v:imagedata r:id="rId7" o:title=""/>
                 </v:shape>
-                <o:OLEObject Type="Embed" ProgID="PBrush" ShapeID="_x0000_i1025" DrawAspect="Content" ObjectID="_1774462050" r:id="rId8"/>
+                <o:OLEObject Type="Embed" ProgID="PBrush" ShapeID="_x0000_i1025" DrawAspect="Content" ObjectID="_1774463480" r:id="rId8"/>
               </w:object>
             </w:r>
           </w:p>
@@ -1958,7 +1958,13 @@
           </w:p>
           <w:p>
             <w:r>
-              <w:t xml:space="preserve">Para x desde </w:t>
+              <w:t xml:space="preserve">Para x </w:t>
+            </w:r>
+            <w:r>
+              <w:sym w:font="Wingdings" w:char="F0DF"/>
+            </w:r>
+            <w:r>
+              <w:t xml:space="preserve"> </w:t>
             </w:r>
             <w:proofErr w:type="spellStart"/>
             <w:r>
@@ -1985,7 +1991,76 @@
               <w:t xml:space="preserve">) </w:t>
             </w:r>
           </w:p>
-          <w:p/>
+          <w:p>
+            <w:r>
+              <w:t xml:space="preserve">   Para y </w:t>
+            </w:r>
+            <w:r>
+              <w:sym w:font="Wingdings" w:char="F0DF"/>
+            </w:r>
+            <w:r>
+              <w:t xml:space="preserve"> </w:t>
+            </w:r>
+            <w:proofErr w:type="spellStart"/>
+            <w:r>
+              <w:t>coordenadasRect.y</w:t>
+            </w:r>
+            <w:proofErr w:type="spellEnd"/>
+            <w:r>
+              <w:t xml:space="preserve"> hasta </w:t>
+            </w:r>
+            <w:proofErr w:type="spellStart"/>
+            <w:r>
+              <w:t>altoLienzo</w:t>
+            </w:r>
+            <w:proofErr w:type="spellEnd"/>
+            <w:r>
+              <w:t xml:space="preserve"> con paso (</w:t>
+            </w:r>
+            <w:proofErr w:type="spellStart"/>
+            <w:r>
+              <w:t>alto+distanciaentreRect</w:t>
+            </w:r>
+            <w:proofErr w:type="spellEnd"/>
+            <w:r>
+              <w:t>)</w:t>
+            </w:r>
+          </w:p>
+          <w:p>
+            <w:r>
+              <w:t xml:space="preserve">            Dibujar rectángulo (</w:t>
+            </w:r>
+            <w:proofErr w:type="spellStart"/>
+            <w:proofErr w:type="gramStart"/>
+            <w:r>
+              <w:t>x,y</w:t>
+            </w:r>
+            <w:proofErr w:type="spellEnd"/>
+            <w:proofErr w:type="gramEnd"/>
+            <w:r>
+              <w:t>)</w:t>
+            </w:r>
+          </w:p>
+          <w:p>
+            <w:r>
+              <w:t xml:space="preserve">   </w:t>
+            </w:r>
+            <w:proofErr w:type="spellStart"/>
+            <w:r>
+              <w:t>Fin_para</w:t>
+            </w:r>
+            <w:proofErr w:type="spellEnd"/>
+          </w:p>
+          <w:p>
+            <w:proofErr w:type="spellStart"/>
+            <w:r>
+              <w:t>Fin_para</w:t>
+            </w:r>
+            <w:proofErr w:type="spellEnd"/>
+            <w:r>
+              <w:t xml:space="preserve"> </w:t>
+            </w:r>
+          </w:p>
           <w:p/>
         </w:tc>
       </w:tr>
@@ -2336,7 +2411,7 @@
               <v:shape id="_x0000_i1026" type="#_x0000_t75" style="width:78.15pt;height:44.85pt" o:ole="">
                 <v:imagedata r:id="rId2" o:title=""/>
               </v:shape>
-              <o:OLEObject Type="Embed" ProgID="PBrush" ShapeID="_x0000_i1026" DrawAspect="Content" ObjectID="_1774462051" r:id="rId3"/>
+              <o:OLEObject Type="Embed" ProgID="PBrush" ShapeID="_x0000_i1026" DrawAspect="Content" ObjectID="_1774463481" r:id="rId3"/>
             </w:object>
           </w:r>
         </w:p>
@@ -2554,7 +2629,7 @@
               <v:shape id="_x0000_i1027" type="#_x0000_t75" style="width:78.15pt;height:44.85pt">
                 <v:imagedata r:id="rId2" o:title=""/>
               </v:shape>
-              <o:OLEObject Type="Embed" ProgID="PBrush" ShapeID="_x0000_i1027" DrawAspect="Content" ObjectID="_1774462052" r:id="rId3"/>
+              <o:OLEObject Type="Embed" ProgID="PBrush" ShapeID="_x0000_i1027" DrawAspect="Content" ObjectID="_1774463482" r:id="rId3"/>
             </w:object>
           </w:r>
         </w:p>

</xml_diff>